<commit_message>
ran numbers of geolocated tweets
</commit_message>
<xml_diff>
--- a/docs/Martinez et al Temporal analysis Venezuelan Migration.docx
+++ b/docs/Martinez et al Temporal analysis Venezuelan Migration.docx
@@ -7,34 +7,31 @@
         <w:pStyle w:val="Title1"/>
       </w:pPr>
       <w:r>
-        <w:t xml:space="preserve">Temporal </w:t>
-      </w:r>
-      <w:r>
-        <w:t>a</w:t>
-      </w:r>
-      <w:r>
-        <w:t xml:space="preserve">nalysis of </w:t>
+        <w:t>Multidimensional Analysis of Social Discourse</w:t>
+      </w:r>
+      <w:r>
+        <w:t xml:space="preserve"> </w:t>
+      </w:r>
+      <w:r>
+        <w:t>on</w:t>
+      </w:r>
+      <w:r>
+        <w:t xml:space="preserve"> </w:t>
       </w:r>
       <w:r>
         <w:t xml:space="preserve">Twitter </w:t>
       </w:r>
       <w:r>
-        <w:t>s</w:t>
-      </w:r>
-      <w:r>
-        <w:t xml:space="preserve">entiment </w:t>
-      </w:r>
-      <w:r>
-        <w:t>toward</w:t>
-      </w:r>
-      <w:r>
-        <w:t xml:space="preserve"> Venezuelan </w:t>
-      </w:r>
-      <w:r>
-        <w:t>m</w:t>
-      </w:r>
-      <w:r>
-        <w:t>igration in Colombia</w:t>
+        <w:t xml:space="preserve">around </w:t>
+      </w:r>
+      <w:r>
+        <w:t xml:space="preserve">Venezuelan </w:t>
+      </w:r>
+      <w:r>
+        <w:t>Migration</w:t>
+      </w:r>
+      <w:r>
+        <w:t xml:space="preserve"> in Colombia</w:t>
       </w:r>
     </w:p>
     <w:p>
@@ -650,28 +647,39 @@
       <w:pPr>
         <w:spacing w:after="120" w:line="480" w:lineRule="auto"/>
         <w:ind w:firstLine="720"/>
-        <w:jc w:val="both"/>
-        <w:rPr>
-          <w:rFonts w:ascii="Times New Roman" w:hAnsi="Times New Roman" w:cs="Times New Roman"/>
-          <w:sz w:val="20"/>
-          <w:szCs w:val="20"/>
-        </w:rPr>
-      </w:pPr>
-      <w:r>
-        <w:rPr>
-          <w:rFonts w:ascii="Times New Roman" w:hAnsi="Times New Roman" w:cs="Times New Roman"/>
-          <w:sz w:val="20"/>
-          <w:szCs w:val="20"/>
-        </w:rPr>
-        <w:t>Text</w:t>
-      </w:r>
-      <w:r>
-        <w:rPr>
-          <w:rFonts w:ascii="Times New Roman" w:hAnsi="Times New Roman" w:cs="Times New Roman"/>
-          <w:sz w:val="20"/>
-          <w:szCs w:val="20"/>
-        </w:rPr>
-        <w:t>.</w:t>
+        <w:rPr>
+          <w:rFonts w:ascii="Times New Roman" w:hAnsi="Times New Roman" w:cs="Times New Roman"/>
+          <w:sz w:val="20"/>
+          <w:szCs w:val="20"/>
+        </w:rPr>
+      </w:pPr>
+      <w:r>
+        <w:rPr>
+          <w:rFonts w:ascii="Times New Roman" w:hAnsi="Times New Roman" w:cs="Times New Roman"/>
+          <w:sz w:val="20"/>
+          <w:szCs w:val="20"/>
+        </w:rPr>
+        <w:t xml:space="preserve">The proposed approach consists </w:t>
+      </w:r>
+      <w:proofErr w:type="spellStart"/>
+      <w:proofErr w:type="gramStart"/>
+      <w:r>
+        <w:rPr>
+          <w:rFonts w:ascii="Times New Roman" w:hAnsi="Times New Roman" w:cs="Times New Roman"/>
+          <w:sz w:val="20"/>
+          <w:szCs w:val="20"/>
+        </w:rPr>
+        <w:t>on</w:t>
+      </w:r>
+      <w:proofErr w:type="spellEnd"/>
+      <w:proofErr w:type="gramEnd"/>
+      <w:r>
+        <w:rPr>
+          <w:rFonts w:ascii="Times New Roman" w:hAnsi="Times New Roman" w:cs="Times New Roman"/>
+          <w:sz w:val="20"/>
+          <w:szCs w:val="20"/>
+        </w:rPr>
+        <w:t xml:space="preserve"> six major steps summarized in</w:t>
       </w:r>
     </w:p>
     <w:p>
@@ -684,13 +692,65 @@
           <w:szCs w:val="20"/>
         </w:rPr>
       </w:pPr>
+      <w:r>
+        <w:rPr>
+          <w:rFonts w:ascii="Times New Roman" w:hAnsi="Times New Roman" w:cs="Times New Roman"/>
+          <w:noProof/>
+          <w:sz w:val="20"/>
+          <w:szCs w:val="20"/>
+        </w:rPr>
+        <w:lastRenderedPageBreak/>
+        <w:drawing>
+          <wp:inline distT="0" distB="0" distL="0" distR="0" wp14:anchorId="64A8E210" wp14:editId="729AFD53">
+            <wp:extent cx="5898152" cy="668779"/>
+            <wp:effectExtent l="0" t="0" r="0" b="0"/>
+            <wp:docPr id="592760681" name="Picture 2"/>
+            <wp:cNvGraphicFramePr>
+              <a:graphicFrameLocks xmlns:a="http://schemas.openxmlformats.org/drawingml/2006/main" noChangeAspect="1"/>
+            </wp:cNvGraphicFramePr>
+            <a:graphic xmlns:a="http://schemas.openxmlformats.org/drawingml/2006/main">
+              <a:graphicData uri="http://schemas.openxmlformats.org/drawingml/2006/picture">
+                <pic:pic xmlns:pic="http://schemas.openxmlformats.org/drawingml/2006/picture">
+                  <pic:nvPicPr>
+                    <pic:cNvPr id="592760681" name="Picture 2"/>
+                    <pic:cNvPicPr>
+                      <a:picLocks noChangeAspect="1" noChangeArrowheads="1"/>
+                    </pic:cNvPicPr>
+                  </pic:nvPicPr>
+                  <pic:blipFill>
+                    <a:blip r:embed="rId9" cstate="print">
+                      <a:extLst>
+                        <a:ext uri="{28A0092B-C50C-407E-A947-70E740481C1C}">
+                          <a14:useLocalDpi xmlns:a14="http://schemas.microsoft.com/office/drawing/2010/main" val="0"/>
+                        </a:ext>
+                      </a:extLst>
+                    </a:blip>
+                    <a:stretch>
+                      <a:fillRect/>
+                    </a:stretch>
+                  </pic:blipFill>
+                  <pic:spPr bwMode="auto">
+                    <a:xfrm>
+                      <a:off x="0" y="0"/>
+                      <a:ext cx="5898152" cy="668779"/>
+                    </a:xfrm>
+                    <a:prstGeom prst="rect">
+                      <a:avLst/>
+                    </a:prstGeom>
+                    <a:noFill/>
+                  </pic:spPr>
+                </pic:pic>
+              </a:graphicData>
+            </a:graphic>
+          </wp:inline>
+        </w:drawing>
+      </w:r>
     </w:p>
     <w:p>
       <w:pPr>
         <w:pStyle w:val="Heading1"/>
       </w:pPr>
       <w:r>
-        <w:lastRenderedPageBreak/>
         <w:t>Conclusion</w:t>
       </w:r>
     </w:p>
@@ -839,7 +899,7 @@
       </w:pPr>
     </w:p>
     <w:sectPr>
-      <w:footerReference w:type="default" r:id="rId9"/>
+      <w:footerReference w:type="default" r:id="rId10"/>
       <w:pgSz w:w="12240" w:h="15840" w:code="1"/>
       <w:pgMar w:top="1440" w:right="1080" w:bottom="1440" w:left="1080" w:header="720" w:footer="720" w:gutter="0"/>
       <w:cols w:space="720"/>

</xml_diff>

<commit_message>
get tweets per month for manual analysis
</commit_message>
<xml_diff>
--- a/docs/Martinez et al Temporal analysis Venezuelan Migration.docx
+++ b/docs/Martinez et al Temporal analysis Venezuelan Migration.docx
@@ -1487,7 +1487,7 @@
         </w:rPr>
         <w:lastRenderedPageBreak/>
         <w:drawing>
-          <wp:inline distT="0" distB="0" distL="0" distR="0" wp14:anchorId="77A2BC66" wp14:editId="59D7AB84">
+          <wp:inline distT="0" distB="0" distL="0" distR="0" wp14:anchorId="77A2BC66" wp14:editId="2AFF30D2">
             <wp:extent cx="2800042" cy="1723546"/>
             <wp:effectExtent l="0" t="0" r="635" b="0"/>
             <wp:docPr id="293163892" name="Picture 293163892" descr="Chart, line chart&#10;&#10;Description automatically generated"/>
@@ -4343,9 +4343,9 @@
           <w:noProof/>
         </w:rPr>
         <w:drawing>
-          <wp:inline distT="0" distB="0" distL="0" distR="0" wp14:anchorId="3A3875DA" wp14:editId="3D9C9E92">
-            <wp:extent cx="6400799" cy="1752661"/>
-            <wp:effectExtent l="0" t="0" r="635" b="0"/>
+          <wp:inline distT="0" distB="0" distL="0" distR="0" wp14:anchorId="3A3875DA" wp14:editId="18EC427D">
+            <wp:extent cx="6399250" cy="1752661"/>
+            <wp:effectExtent l="0" t="0" r="1905" b="0"/>
             <wp:docPr id="223494779" name="Picture 5"/>
             <wp:cNvGraphicFramePr>
               <a:graphicFrameLocks xmlns:a="http://schemas.openxmlformats.org/drawingml/2006/main" noChangeAspect="1"/>
@@ -4362,9 +4362,6 @@
                   <pic:blipFill>
                     <a:blip r:embed="rId17">
                       <a:extLst>
-                        <a:ext uri="{28A0092B-C50C-407E-A947-70E740481C1C}">
-                          <a14:useLocalDpi xmlns:a14="http://schemas.microsoft.com/office/drawing/2010/main" val="0"/>
-                        </a:ext>
                         <a:ext uri="{96DAC541-7B7A-43D3-8B79-37D633B846F1}">
                           <asvg:svgBlip xmlns:asvg="http://schemas.microsoft.com/office/drawing/2016/SVG/main" r:embed="rId18"/>
                         </a:ext>
@@ -4377,7 +4374,7 @@
                   <pic:spPr bwMode="auto">
                     <a:xfrm>
                       <a:off x="0" y="0"/>
-                      <a:ext cx="6400799" cy="1752661"/>
+                      <a:ext cx="6399250" cy="1752661"/>
                     </a:xfrm>
                     <a:prstGeom prst="rect">
                       <a:avLst/>
@@ -4438,12 +4435,243 @@
     </w:p>
     <w:p>
       <w:pPr>
+        <w:ind w:left="360"/>
+      </w:pPr>
+      <w:r>
+        <w:t xml:space="preserve">When looking at the conversation during individual months one can identify that </w:t>
+      </w:r>
+      <w:r>
+        <w:t xml:space="preserve">the tone is mostly driven by two factors: the events that happen within the </w:t>
+      </w:r>
+      <w:r>
+        <w:t xml:space="preserve">month, and the </w:t>
+      </w:r>
+      <w:r>
+        <w:t>number</w:t>
+      </w:r>
+      <w:r>
+        <w:t xml:space="preserve"> of retweets related to such events. For instance, when analyzing the peaks for neutral, negative, and positive tones we identified: </w:t>
+      </w:r>
+      <w:r>
+        <w:t xml:space="preserve">(1) </w:t>
+      </w:r>
+      <w:r>
+        <w:t>i</w:t>
+      </w:r>
+      <w:r>
+        <w:t>n</w:t>
+      </w:r>
+      <w:r>
+        <w:t xml:space="preserve"> 2018-09</w:t>
+      </w:r>
+      <w:r>
+        <w:t>,</w:t>
+      </w:r>
+      <w:r>
+        <w:t xml:space="preserve"> the month with the highest neutral tweets,</w:t>
+      </w:r>
+      <w:r>
+        <w:t xml:space="preserve"> </w:t>
+      </w:r>
+      <w:r>
+        <w:t xml:space="preserve">42% of the </w:t>
+      </w:r>
+      <w:r>
+        <w:t xml:space="preserve">total </w:t>
+      </w:r>
+      <w:r>
+        <w:t xml:space="preserve">tweets </w:t>
+      </w:r>
+      <w:r>
+        <w:t>referred</w:t>
+      </w:r>
+      <w:r>
+        <w:t xml:space="preserve"> to the same </w:t>
+      </w:r>
+      <w:r>
+        <w:t>event</w:t>
+      </w:r>
+      <w:r>
+        <w:t xml:space="preserve"> that on September 5</w:t>
+      </w:r>
+      <w:r>
+        <w:t>,</w:t>
+      </w:r>
+      <w:r>
+        <w:t xml:space="preserve"> a woman and her mom were </w:t>
+      </w:r>
+      <w:r>
+        <w:t xml:space="preserve">undressed by </w:t>
+      </w:r>
+      <w:r>
+        <w:t xml:space="preserve">Venezuelan guards. </w:t>
+      </w:r>
+      <w:r>
+        <w:t xml:space="preserve">While this event was </w:t>
+      </w:r>
+      <w:r>
+        <w:t xml:space="preserve">labeled </w:t>
+      </w:r>
+      <w:r>
+        <w:t>neutral</w:t>
+      </w:r>
+      <w:r>
+        <w:t xml:space="preserve"> by the model, considering the </w:t>
+      </w:r>
+      <w:r>
+        <w:t>topic this would be actually negative</w:t>
+      </w:r>
+      <w:r>
+        <w:t>.</w:t>
+      </w:r>
+      <w:r>
+        <w:t xml:space="preserve"> (2) </w:t>
+      </w:r>
+      <w:r>
+        <w:t>In 2019-11</w:t>
+      </w:r>
+      <w:r>
+        <w:t xml:space="preserve">, the month with the highest </w:t>
+      </w:r>
+      <w:r>
+        <w:t>negative</w:t>
+      </w:r>
+      <w:r>
+        <w:t xml:space="preserve"> tweets,</w:t>
+      </w:r>
+      <w:r>
+        <w:t xml:space="preserve"> around 9% of the tweets were </w:t>
+      </w:r>
+      <w:r>
+        <w:t>around the expulsion of Venezuelans</w:t>
+      </w:r>
+      <w:r>
+        <w:t xml:space="preserve"> and </w:t>
+      </w:r>
+      <w:r>
+        <w:t>overall,</w:t>
+      </w:r>
+      <w:r>
+        <w:t xml:space="preserve"> this month contains a high </w:t>
+      </w:r>
+      <w:r>
+        <w:t>number</w:t>
+      </w:r>
+      <w:r>
+        <w:t xml:space="preserve"> of tweets with xenophobic comments against the Venezuelans</w:t>
+      </w:r>
+      <w:r>
+        <w:t>, relating them to crimes and the increase in insecurity and destruction</w:t>
+      </w:r>
+      <w:r>
+        <w:t>. This was also caused by the event where a</w:t>
+      </w:r>
+      <w:r>
+        <w:t xml:space="preserve">ccording to </w:t>
+      </w:r>
+      <w:r>
+        <w:t>Colombia's migration agency</w:t>
+      </w:r>
+      <w:r>
+        <w:t>, 59 Venezuelans were expelled by boat on Monday after allegedly vandalizing the country, causing violence and disturbances during the marches w</w:t>
+      </w:r>
+      <w:r>
+        <w:t>ith</w:t>
+      </w:r>
+      <w:r>
+        <w:t xml:space="preserve"> thousands of Colombians</w:t>
+      </w:r>
+      <w:r>
+        <w:t xml:space="preserve"> </w:t>
+      </w:r>
+      <w:r>
+        <w:fldChar w:fldCharType="begin"/>
+      </w:r>
+      <w:r>
+        <w:instrText xml:space="preserve"> ADDIN EN.CITE &lt;EndNote&gt;&lt;Cite&gt;&lt;Author&gt;Grattan&lt;/Author&gt;&lt;Year&gt;2019&lt;/Year&gt;&lt;RecNum&gt;20&lt;/RecNum&gt;&lt;DisplayText&gt;[19]&lt;/DisplayText&gt;&lt;record&gt;&lt;rec-number&gt;20&lt;/rec-number&gt;&lt;foreign-keys&gt;&lt;key app="EN" db-id="vvp2e2z04xerd3ere26p9zrrr25twrz5z55t" timestamp="1724941161"&gt;20&lt;/key&gt;&lt;/foreign-keys&gt;&lt;ref-type name="Web Page"&gt;12&lt;/ref-type&gt;&lt;contributors&gt;&lt;authors&gt;&lt;author&gt;Grattan, Steven&lt;/author&gt;&lt;/authors&gt;&lt;/contributors&gt;&lt;titles&gt;&lt;title&gt;Protests in Colombia spark backlash against Venezuelan migrants&lt;/title&gt;&lt;secondary-title&gt;Reuters&lt;/secondary-title&gt;&lt;/titles&gt;&lt;volume&gt;2024&lt;/volume&gt;&lt;number&gt;August 29&lt;/number&gt;&lt;dates&gt;&lt;year&gt;2019&lt;/year&gt;&lt;/dates&gt;&lt;urls&gt;&lt;related-urls&gt;&lt;url&gt;https://www.reuters.com/article/world/protests-in-colombia-spark-backlash-against-venezuelan-migrants-idUSKBN1Y516T/&lt;/url&gt;&lt;/related-urls&gt;&lt;/urls&gt;&lt;/record&gt;&lt;/Cite&gt;&lt;/EndNote&gt;</w:instrText>
+      </w:r>
+      <w:r>
+        <w:fldChar w:fldCharType="separate"/>
+      </w:r>
+      <w:r>
+        <w:rPr>
+          <w:noProof/>
+        </w:rPr>
+        <w:t>[19]</w:t>
+      </w:r>
+      <w:r>
+        <w:fldChar w:fldCharType="end"/>
+      </w:r>
+      <w:r>
+        <w:t>.</w:t>
+      </w:r>
+      <w:r>
+        <w:t xml:space="preserve"> </w:t>
+      </w:r>
+      <w:r>
+        <w:t>(3) I</w:t>
+      </w:r>
+      <w:r>
+        <w:t>n 2021-02</w:t>
+      </w:r>
+      <w:r>
+        <w:t xml:space="preserve">, the month with the highest </w:t>
+      </w:r>
+      <w:r>
+        <w:t>positive</w:t>
+      </w:r>
+      <w:r>
+        <w:t xml:space="preserve"> tweets,</w:t>
+      </w:r>
+      <w:r>
+        <w:t xml:space="preserve"> more than </w:t>
+      </w:r>
+      <w:r>
+        <w:t>10</w:t>
+      </w:r>
+      <w:r>
+        <w:t xml:space="preserve">% of the tweets had a positive </w:t>
+      </w:r>
+      <w:r>
+        <w:t xml:space="preserve">tone because </w:t>
+      </w:r>
+      <w:r>
+        <w:t>the president of Colombia at that time</w:t>
+      </w:r>
+      <w:r>
+        <w:t xml:space="preserve"> took the decision of giving temporal protection to Venezuelans (ETPV)</w:t>
+      </w:r>
+      <w:r>
+        <w:t xml:space="preserve">. Based on the </w:t>
+      </w:r>
+      <w:r>
+        <w:t>tweets, t</w:t>
+      </w:r>
+      <w:r>
+        <w:t xml:space="preserve">his decision </w:t>
+      </w:r>
+      <w:r>
+        <w:t>was</w:t>
+      </w:r>
+      <w:r>
+        <w:t xml:space="preserve"> well-received by </w:t>
+      </w:r>
+      <w:r>
+        <w:t xml:space="preserve">Colombians, Venezuelan migrants, and </w:t>
+      </w:r>
+      <w:r>
+        <w:t>other organizations.</w:t>
+      </w:r>
+    </w:p>
+    <w:p>
+      <w:pPr>
         <w:keepNext/>
       </w:pPr>
       <w:r>
         <w:rPr>
           <w:noProof/>
         </w:rPr>
+        <w:lastRenderedPageBreak/>
         <w:drawing>
           <wp:inline distT="0" distB="0" distL="0" distR="0" wp14:anchorId="18904734" wp14:editId="64F6DC6C">
             <wp:extent cx="6339164" cy="1755775"/>
@@ -4592,11 +4820,7 @@
         <w:fldChar w:fldCharType="end"/>
       </w:r>
       <w:r>
-        <w:t xml:space="preserve"> show the frequency of negative tweets by every category. The Tweets about </w:t>
-      </w:r>
-      <w:r>
-        <w:lastRenderedPageBreak/>
-        <w:t>migrants were predominant during all years, followed by government and geopolitics. Unusual increases in Tweets about the Colombian government happened in January 2019 and June 2021. The same during March 2020 and October 2020 for migrants. Comparing them with the hate speech frequencies they follow the same pattern, showing the</w:t>
+        <w:t xml:space="preserve"> show the frequency of negative tweets by every category. The Tweets about migrants were predominant during all years, followed by government and geopolitics. Unusual increases in Tweets about the Colombian government happened in January 2019 and June 2021. The same during March 2020 and October 2020 for migrants. Comparing them with the hate speech frequencies they follow the same pattern, showing the</w:t>
       </w:r>
     </w:p>
     <w:p>
@@ -5639,33 +5863,20 @@
         <w:fldChar w:fldCharType="separate"/>
       </w:r>
       <w:r>
-        <w:rPr>
-          <w:lang w:val="es-CO"/>
-        </w:rPr>
         <w:t>1.</w:t>
       </w:r>
       <w:r>
-        <w:rPr>
-          <w:lang w:val="es-CO"/>
-        </w:rPr>
         <w:tab/>
         <w:t xml:space="preserve">R4V Plataforma de Coordinación interagencial para Refugiados y Migrantes de Venezuela, </w:t>
       </w:r>
       <w:r>
         <w:rPr>
           <w:i/>
-          <w:lang w:val="es-CO"/>
         </w:rPr>
         <w:t>R4V América Latina y el Caribe, Refugiados y Migrantes Venezolanos en la Región - Nov. 2023</w:t>
       </w:r>
       <w:r>
-        <w:rPr>
-          <w:lang w:val="es-CO"/>
-        </w:rPr>
-        <w:t xml:space="preserve">. </w:t>
-      </w:r>
-      <w:r>
-        <w:t xml:space="preserve">2023: </w:t>
+        <w:t xml:space="preserve">. 2023: </w:t>
       </w:r>
       <w:hyperlink r:id="rId34" w:history="1">
         <w:r>
@@ -5769,9 +5980,6 @@
       <w:pPr>
         <w:pStyle w:val="EndNoteBibliography"/>
         <w:ind w:left="720" w:hanging="720"/>
-        <w:rPr>
-          <w:lang w:val="es-CO"/>
-        </w:rPr>
       </w:pPr>
       <w:r>
         <w:t>5.</w:t>
@@ -5787,25 +5995,15 @@
         <w:t>Frontera combustible: Conceptualising the state through the experiences of petrol smugglers in the Colombian/Venezuelan borderlands of Norte de Santander/Táchira.</w:t>
       </w:r>
       <w:r>
-        <w:t xml:space="preserve"> </w:t>
-      </w:r>
-      <w:r>
-        <w:rPr>
-          <w:lang w:val="es-CO"/>
-        </w:rPr>
-        <w:t xml:space="preserve">Journal of Extreme Anthropology, 2018. </w:t>
+        <w:t xml:space="preserve"> Journal of Extreme Anthropology, 2018. </w:t>
       </w:r>
       <w:r>
         <w:rPr>
           <w:b/>
-          <w:lang w:val="es-CO"/>
         </w:rPr>
         <w:t>2</w:t>
       </w:r>
       <w:r>
-        <w:rPr>
-          <w:lang w:val="es-CO"/>
-        </w:rPr>
         <w:t>(2): p. 42-60.</w:t>
       </w:r>
     </w:p>
@@ -5815,33 +6013,20 @@
         <w:ind w:left="720" w:hanging="720"/>
       </w:pPr>
       <w:r>
-        <w:rPr>
-          <w:lang w:val="es-CO"/>
-        </w:rPr>
         <w:t>6.</w:t>
       </w:r>
       <w:r>
-        <w:rPr>
-          <w:lang w:val="es-CO"/>
-        </w:rPr>
         <w:tab/>
         <w:t xml:space="preserve">Baldrich Luna, E.E., et al., </w:t>
       </w:r>
       <w:r>
         <w:rPr>
           <w:i/>
-          <w:lang w:val="es-CO"/>
         </w:rPr>
         <w:t>Informe final capstone-Barómetro de xenofobia hacia migrantes venezolanos.</w:t>
       </w:r>
       <w:r>
-        <w:rPr>
-          <w:lang w:val="es-CO"/>
-        </w:rPr>
-        <w:t xml:space="preserve"> </w:t>
-      </w:r>
-      <w:r>
-        <w:t>2022.</w:t>
+        <w:t xml:space="preserve"> 2022.</w:t>
       </w:r>
     </w:p>
     <w:p>
@@ -6172,12 +6357,45 @@
       </w:r>
     </w:p>
     <w:p>
+      <w:pPr>
+        <w:pStyle w:val="EndNoteBibliography"/>
+        <w:ind w:left="720" w:hanging="720"/>
+      </w:pPr>
+      <w:r>
+        <w:t>19.</w:t>
+      </w:r>
+      <w:r>
+        <w:tab/>
+        <w:t xml:space="preserve">Grattan, S. </w:t>
+      </w:r>
+      <w:r>
+        <w:rPr>
+          <w:i/>
+        </w:rPr>
+        <w:t>Protests in Colombia spark backlash against Venezuelan migrants</w:t>
+      </w:r>
+      <w:r>
+        <w:t xml:space="preserve">. Reuters 2019  [cited 2024 August 29]; Available from: </w:t>
+      </w:r>
+      <w:hyperlink r:id="rId36" w:history="1">
+        <w:r>
+          <w:rPr>
+            <w:rStyle w:val="Hyperlink"/>
+          </w:rPr>
+          <w:t>https://www.reuters.com/article/world/protests-in-colombia-spark-backlash-against-venezuelan-migrants-idUSKBN1Y516T/</w:t>
+        </w:r>
+      </w:hyperlink>
+      <w:r>
+        <w:t>.</w:t>
+      </w:r>
+    </w:p>
+    <w:p>
       <w:r>
         <w:fldChar w:fldCharType="end"/>
       </w:r>
     </w:p>
     <w:sectPr>
-      <w:footerReference w:type="default" r:id="rId36"/>
+      <w:footerReference w:type="default" r:id="rId37"/>
       <w:pgSz w:w="12240" w:h="15840" w:code="1"/>
       <w:pgMar w:top="1440" w:right="1080" w:bottom="1440" w:left="1080" w:header="720" w:footer="720" w:gutter="0"/>
       <w:cols w:space="720"/>
@@ -6575,6 +6793,119 @@
     </w:lvl>
   </w:abstractNum>
   <w:abstractNum w:abstractNumId="3" w15:restartNumberingAfterBreak="0">
+    <w:nsid w:val="376B3D0E"/>
+    <w:multiLevelType w:val="hybridMultilevel"/>
+    <w:tmpl w:val="07A6B7FC"/>
+    <w:lvl w:ilvl="0" w:tplc="04090001">
+      <w:start w:val="1"/>
+      <w:numFmt w:val="bullet"/>
+      <w:lvlText w:val=""/>
+      <w:lvlJc w:val="left"/>
+      <w:pPr>
+        <w:ind w:left="720" w:hanging="360"/>
+      </w:pPr>
+      <w:rPr>
+        <w:rFonts w:ascii="Symbol" w:hAnsi="Symbol" w:hint="default"/>
+      </w:rPr>
+    </w:lvl>
+    <w:lvl w:ilvl="1" w:tplc="04090003">
+      <w:start w:val="1"/>
+      <w:numFmt w:val="bullet"/>
+      <w:lvlText w:val="o"/>
+      <w:lvlJc w:val="left"/>
+      <w:pPr>
+        <w:ind w:left="1440" w:hanging="360"/>
+      </w:pPr>
+      <w:rPr>
+        <w:rFonts w:ascii="Courier New" w:hAnsi="Courier New" w:cs="Courier New" w:hint="default"/>
+      </w:rPr>
+    </w:lvl>
+    <w:lvl w:ilvl="2" w:tplc="04090005" w:tentative="1">
+      <w:start w:val="1"/>
+      <w:numFmt w:val="bullet"/>
+      <w:lvlText w:val=""/>
+      <w:lvlJc w:val="left"/>
+      <w:pPr>
+        <w:ind w:left="2160" w:hanging="360"/>
+      </w:pPr>
+      <w:rPr>
+        <w:rFonts w:ascii="Wingdings" w:hAnsi="Wingdings" w:hint="default"/>
+      </w:rPr>
+    </w:lvl>
+    <w:lvl w:ilvl="3" w:tplc="04090001" w:tentative="1">
+      <w:start w:val="1"/>
+      <w:numFmt w:val="bullet"/>
+      <w:lvlText w:val=""/>
+      <w:lvlJc w:val="left"/>
+      <w:pPr>
+        <w:ind w:left="2880" w:hanging="360"/>
+      </w:pPr>
+      <w:rPr>
+        <w:rFonts w:ascii="Symbol" w:hAnsi="Symbol" w:hint="default"/>
+      </w:rPr>
+    </w:lvl>
+    <w:lvl w:ilvl="4" w:tplc="04090003" w:tentative="1">
+      <w:start w:val="1"/>
+      <w:numFmt w:val="bullet"/>
+      <w:lvlText w:val="o"/>
+      <w:lvlJc w:val="left"/>
+      <w:pPr>
+        <w:ind w:left="3600" w:hanging="360"/>
+      </w:pPr>
+      <w:rPr>
+        <w:rFonts w:ascii="Courier New" w:hAnsi="Courier New" w:cs="Courier New" w:hint="default"/>
+      </w:rPr>
+    </w:lvl>
+    <w:lvl w:ilvl="5" w:tplc="04090005" w:tentative="1">
+      <w:start w:val="1"/>
+      <w:numFmt w:val="bullet"/>
+      <w:lvlText w:val=""/>
+      <w:lvlJc w:val="left"/>
+      <w:pPr>
+        <w:ind w:left="4320" w:hanging="360"/>
+      </w:pPr>
+      <w:rPr>
+        <w:rFonts w:ascii="Wingdings" w:hAnsi="Wingdings" w:hint="default"/>
+      </w:rPr>
+    </w:lvl>
+    <w:lvl w:ilvl="6" w:tplc="04090001" w:tentative="1">
+      <w:start w:val="1"/>
+      <w:numFmt w:val="bullet"/>
+      <w:lvlText w:val=""/>
+      <w:lvlJc w:val="left"/>
+      <w:pPr>
+        <w:ind w:left="5040" w:hanging="360"/>
+      </w:pPr>
+      <w:rPr>
+        <w:rFonts w:ascii="Symbol" w:hAnsi="Symbol" w:hint="default"/>
+      </w:rPr>
+    </w:lvl>
+    <w:lvl w:ilvl="7" w:tplc="04090003" w:tentative="1">
+      <w:start w:val="1"/>
+      <w:numFmt w:val="bullet"/>
+      <w:lvlText w:val="o"/>
+      <w:lvlJc w:val="left"/>
+      <w:pPr>
+        <w:ind w:left="5760" w:hanging="360"/>
+      </w:pPr>
+      <w:rPr>
+        <w:rFonts w:ascii="Courier New" w:hAnsi="Courier New" w:cs="Courier New" w:hint="default"/>
+      </w:rPr>
+    </w:lvl>
+    <w:lvl w:ilvl="8" w:tplc="04090005" w:tentative="1">
+      <w:start w:val="1"/>
+      <w:numFmt w:val="bullet"/>
+      <w:lvlText w:val=""/>
+      <w:lvlJc w:val="left"/>
+      <w:pPr>
+        <w:ind w:left="6480" w:hanging="360"/>
+      </w:pPr>
+      <w:rPr>
+        <w:rFonts w:ascii="Wingdings" w:hAnsi="Wingdings" w:hint="default"/>
+      </w:rPr>
+    </w:lvl>
+  </w:abstractNum>
+  <w:abstractNum w:abstractNumId="4" w15:restartNumberingAfterBreak="0">
     <w:nsid w:val="60543EEF"/>
     <w:multiLevelType w:val="hybridMultilevel"/>
     <w:tmpl w:val="3B48B346"/>
@@ -6663,7 +6994,7 @@
       </w:pPr>
     </w:lvl>
   </w:abstractNum>
-  <w:abstractNum w:abstractNumId="4" w15:restartNumberingAfterBreak="0">
+  <w:abstractNum w:abstractNumId="5" w15:restartNumberingAfterBreak="0">
     <w:nsid w:val="61C46D08"/>
     <w:multiLevelType w:val="hybridMultilevel"/>
     <w:tmpl w:val="44061780"/>
@@ -6776,7 +7107,7 @@
       </w:rPr>
     </w:lvl>
   </w:abstractNum>
-  <w:abstractNum w:abstractNumId="5" w15:restartNumberingAfterBreak="0">
+  <w:abstractNum w:abstractNumId="6" w15:restartNumberingAfterBreak="0">
     <w:nsid w:val="72795CE1"/>
     <w:multiLevelType w:val="hybridMultilevel"/>
     <w:tmpl w:val="FE06D30E"/>
@@ -6888,7 +7219,7 @@
       </w:rPr>
     </w:lvl>
   </w:abstractNum>
-  <w:abstractNum w:abstractNumId="6" w15:restartNumberingAfterBreak="0">
+  <w:abstractNum w:abstractNumId="7" w15:restartNumberingAfterBreak="0">
     <w:nsid w:val="7738779A"/>
     <w:multiLevelType w:val="multilevel"/>
     <w:tmpl w:val="77EC1FB2"/>
@@ -7035,7 +7366,7 @@
     </w:lvl>
   </w:abstractNum>
   <w:num w:numId="1" w16cid:durableId="105388666">
-    <w:abstractNumId w:val="5"/>
+    <w:abstractNumId w:val="6"/>
   </w:num>
   <w:num w:numId="2" w16cid:durableId="515583702">
     <w:abstractNumId w:val="0"/>
@@ -7044,16 +7375,19 @@
     <w:abstractNumId w:val="1"/>
   </w:num>
   <w:num w:numId="4" w16cid:durableId="163205978">
-    <w:abstractNumId w:val="6"/>
+    <w:abstractNumId w:val="7"/>
   </w:num>
   <w:num w:numId="5" w16cid:durableId="241179601">
-    <w:abstractNumId w:val="4"/>
+    <w:abstractNumId w:val="5"/>
   </w:num>
   <w:num w:numId="6" w16cid:durableId="84039468">
-    <w:abstractNumId w:val="3"/>
+    <w:abstractNumId w:val="4"/>
   </w:num>
   <w:num w:numId="7" w16cid:durableId="1355885626">
     <w:abstractNumId w:val="2"/>
+  </w:num>
+  <w:num w:numId="8" w16cid:durableId="895552633">
+    <w:abstractNumId w:val="3"/>
   </w:num>
 </w:numbering>
 </file>

</xml_diff>